<commit_message>
Update Project Management Prompts.docx
</commit_message>
<xml_diff>
--- a/Project Management Prompts.docx
+++ b/Project Management Prompts.docx
@@ -79,6 +79,9 @@
         <w:lastRenderedPageBreak/>
         <w:t>Consolidated Project Planning and Development Process for Solo Developer</w:t>
       </w:r>
+      <w:r>
+        <w:t xml:space="preserve"> Prompt</w:t>
+      </w:r>
     </w:p>
     <w:p/>
     <w:p>
@@ -93,21 +96,7 @@
           <w:b/>
           <w:bCs/>
         </w:rPr>
-        <w:t>Identify and Break Down Project Elements into Tasks</w:t>
-      </w:r>
-      <w:r>
-        <w:rPr>
-          <w:b/>
-          <w:bCs/>
-        </w:rPr>
-        <w:t xml:space="preserve"> Prompt</w:t>
-      </w:r>
-      <w:r>
-        <w:rPr>
-          <w:b/>
-          <w:bCs/>
-        </w:rPr>
-        <w:t>:</w:t>
+        <w:t>Identify and Break Down Project Elements into Tasks Prompt:</w:t>
       </w:r>
     </w:p>
     <w:p>
@@ -127,21 +116,7 @@
           <w:b/>
           <w:bCs/>
         </w:rPr>
-        <w:t>Organize Tasks and Assign Identifiers</w:t>
-      </w:r>
-      <w:r>
-        <w:rPr>
-          <w:b/>
-          <w:bCs/>
-        </w:rPr>
-        <w:t xml:space="preserve"> </w:t>
-      </w:r>
-      <w:r>
-        <w:rPr>
-          <w:b/>
-          <w:bCs/>
-        </w:rPr>
-        <w:t>Prompt:</w:t>
+        <w:t>Organize Tasks and Assign Identifiers Prompt:</w:t>
       </w:r>
     </w:p>
     <w:p>
@@ -161,21 +136,7 @@
           <w:b/>
           <w:bCs/>
         </w:rPr>
-        <w:t>Review, Refinement, and Development Prioritization</w:t>
-      </w:r>
-      <w:r>
-        <w:rPr>
-          <w:b/>
-          <w:bCs/>
-        </w:rPr>
-        <w:t xml:space="preserve"> </w:t>
-      </w:r>
-      <w:r>
-        <w:rPr>
-          <w:b/>
-          <w:bCs/>
-        </w:rPr>
-        <w:t>Prompt:</w:t>
+        <w:t>Review, Refinement, and Development Prioritization Prompt:</w:t>
       </w:r>
     </w:p>
     <w:p>
@@ -203,21 +164,7 @@
           <w:b/>
           <w:bCs/>
         </w:rPr>
-        <w:t>Integration and Iterative Development Planning</w:t>
-      </w:r>
-      <w:r>
-        <w:rPr>
-          <w:b/>
-          <w:bCs/>
-        </w:rPr>
-        <w:t xml:space="preserve"> </w:t>
-      </w:r>
-      <w:r>
-        <w:rPr>
-          <w:b/>
-          <w:bCs/>
-        </w:rPr>
-        <w:t>Prompt:</w:t>
+        <w:t>Integration and Iterative Development Planning Prompt:</w:t>
       </w:r>
     </w:p>
     <w:p>

</xml_diff>